<commit_message>
added a milestone and timeline description. needs more work
</commit_message>
<xml_diff>
--- a/CDC_UP_Project_Charter_Template_LITE .docx
+++ b/CDC_UP_Project_Charter_Template_LITE .docx
@@ -91,8 +91,6 @@
         </w:rPr>
         <w:t xml:space="preserve"> in BAR</w:t>
       </w:r>
-      <w:bookmarkStart w:id="0" w:name="_GoBack"/>
-      <w:bookmarkEnd w:id="0"/>
     </w:p>
     <w:p>
       <w:pPr>
@@ -214,19 +212,7 @@
         <w:rPr>
           <w:rFonts w:ascii="Arial" w:hAnsi="Arial"/>
         </w:rPr>
-        <w:t>[Provide information on how the development and distribution of the Project Charter up to the final point o</w:t>
-      </w:r>
-      <w:r>
-        <w:rPr>
-          <w:rFonts w:ascii="Arial" w:hAnsi="Arial"/>
-        </w:rPr>
-        <w:t>f approval was controlled and tracked.  Use the table below to provide the version number, the author implementing the version, the date of the version, the name of the person approving the version, the date that particular version was approved, and a brie</w:t>
-      </w:r>
-      <w:r>
-        <w:rPr>
-          <w:rFonts w:ascii="Arial" w:hAnsi="Arial"/>
-        </w:rPr>
-        <w:t>f description of the reason for creating the revised version.]</w:t>
+        <w:t>[Provide information on how the development and distribution of the Project Charter up to the final point of approval was controlled and tracked.  Use the table below to provide the version number, the author implementing the version, the date of the version, the name of the person approving the version, the date that particular version was approved, and a brief description of the reason for creating the revised version.]</w:t>
       </w:r>
     </w:p>
     <w:tbl>
@@ -617,7 +603,47 @@
                 <w:color w:val="0000FF"/>
                 <w:u w:color="0000FF"/>
               </w:rPr>
-              <w:t>&lt;mm/dd/yy&gt;</w:t>
+              <w:t>&lt;mm/</w:t>
+            </w:r>
+            <w:proofErr w:type="spellStart"/>
+            <w:r>
+              <w:rPr>
+                <w:i/>
+                <w:iCs/>
+                <w:color w:val="0000FF"/>
+                <w:u w:color="0000FF"/>
+              </w:rPr>
+              <w:t>dd</w:t>
+            </w:r>
+            <w:proofErr w:type="spellEnd"/>
+            <w:r>
+              <w:rPr>
+                <w:i/>
+                <w:iCs/>
+                <w:color w:val="0000FF"/>
+                <w:u w:color="0000FF"/>
+              </w:rPr>
+              <w:t>/</w:t>
+            </w:r>
+            <w:proofErr w:type="spellStart"/>
+            <w:r>
+              <w:rPr>
+                <w:i/>
+                <w:iCs/>
+                <w:color w:val="0000FF"/>
+                <w:u w:color="0000FF"/>
+              </w:rPr>
+              <w:t>yy</w:t>
+            </w:r>
+            <w:proofErr w:type="spellEnd"/>
+            <w:r>
+              <w:rPr>
+                <w:i/>
+                <w:iCs/>
+                <w:color w:val="0000FF"/>
+                <w:u w:color="0000FF"/>
+              </w:rPr>
+              <w:t>&gt;</w:t>
             </w:r>
           </w:p>
         </w:tc>
@@ -681,7 +707,47 @@
                 <w:color w:val="0000FF"/>
                 <w:u w:color="0000FF"/>
               </w:rPr>
-              <w:t>&lt;mm/dd/yy&gt;</w:t>
+              <w:t>&lt;mm/</w:t>
+            </w:r>
+            <w:proofErr w:type="spellStart"/>
+            <w:r>
+              <w:rPr>
+                <w:i/>
+                <w:iCs/>
+                <w:color w:val="0000FF"/>
+                <w:u w:color="0000FF"/>
+              </w:rPr>
+              <w:t>dd</w:t>
+            </w:r>
+            <w:proofErr w:type="spellEnd"/>
+            <w:r>
+              <w:rPr>
+                <w:i/>
+                <w:iCs/>
+                <w:color w:val="0000FF"/>
+                <w:u w:color="0000FF"/>
+              </w:rPr>
+              <w:t>/</w:t>
+            </w:r>
+            <w:proofErr w:type="spellStart"/>
+            <w:r>
+              <w:rPr>
+                <w:i/>
+                <w:iCs/>
+                <w:color w:val="0000FF"/>
+                <w:u w:color="0000FF"/>
+              </w:rPr>
+              <w:t>yy</w:t>
+            </w:r>
+            <w:proofErr w:type="spellEnd"/>
+            <w:r>
+              <w:rPr>
+                <w:i/>
+                <w:iCs/>
+                <w:color w:val="0000FF"/>
+                <w:u w:color="0000FF"/>
+              </w:rPr>
+              <w:t>&gt;</w:t>
             </w:r>
           </w:p>
         </w:tc>
@@ -1327,13 +1393,7 @@
         <w:rPr>
           <w:rFonts w:ascii="Arial" w:hAnsi="Arial"/>
         </w:rPr>
-        <w:t xml:space="preserve">Blue italicized </w:t>
-      </w:r>
-      <w:r>
-        <w:rPr>
-          <w:rFonts w:ascii="Arial" w:hAnsi="Arial"/>
-        </w:rPr>
-        <w:t>text enclosed in square brackets ([text]) provides instructions to the document author, or describes the intent, assumptions and context for content included in this document.</w:t>
+        <w:t>Blue italicized text enclosed in square brackets ([text]) provides instructions to the document author, or describes the intent, assumptions and context for content included in this document.</w:t>
       </w:r>
     </w:p>
     <w:p>
@@ -1359,13 +1419,7 @@
         <w:rPr>
           <w:rFonts w:ascii="Arial" w:hAnsi="Arial"/>
         </w:rPr>
-        <w:t>Blue italicized text enclosed in angle brackets (&lt;text&gt;) indicates a field that</w:t>
-      </w:r>
-      <w:r>
-        <w:rPr>
-          <w:rFonts w:ascii="Arial" w:hAnsi="Arial"/>
-        </w:rPr>
-        <w:t xml:space="preserve"> should be replaced with information specific to a particular project.</w:t>
+        <w:t>Blue italicized text enclosed in angle brackets (&lt;text&gt;) indicates a field that should be replaced with information specific to a particular project.</w:t>
       </w:r>
     </w:p>
     <w:p>
@@ -1391,13 +1445,7 @@
         <w:rPr>
           <w:rFonts w:ascii="Arial" w:hAnsi="Arial"/>
         </w:rPr>
-        <w:t>Text and tables in black are provided as boilerplate examples of wording and formats that may be used or modified as appropriate to a specific project.  These are offered only as sugge</w:t>
-      </w:r>
-      <w:r>
-        <w:rPr>
-          <w:rFonts w:ascii="Arial" w:hAnsi="Arial"/>
-        </w:rPr>
-        <w:t>stions to assist in developing project documents; they are not mandatory formats.</w:t>
+        <w:t>Text and tables in black are provided as boilerplate examples of wording and formats that may be used or modified as appropriate to a specific project.  These are offered only as suggestions to assist in developing project documents; they are not mandatory formats.</w:t>
       </w:r>
     </w:p>
     <w:p>
@@ -1437,13 +1485,7 @@
         <w:rPr>
           <w:rFonts w:ascii="Arial" w:hAnsi="Arial"/>
         </w:rPr>
-        <w:t>Replace all text enclosed in angle brackets (i.e., &lt;Project Name&gt;) with th</w:t>
-      </w:r>
-      <w:r>
-        <w:rPr>
-          <w:rFonts w:ascii="Arial" w:hAnsi="Arial"/>
-        </w:rPr>
-        <w:t>e correct field values. These angle brackets appear in both the body of the document and in headers and footers.  To customize fields in Microsoft Word (which display a gray background when selected):</w:t>
+        <w:t>Replace all text enclosed in angle brackets (i.e., &lt;Project Name&gt;) with the correct field values. These angle brackets appear in both the body of the document and in headers and footers.  To customize fields in Microsoft Word (which display a gray background when selected):</w:t>
       </w:r>
     </w:p>
     <w:p>
@@ -1461,13 +1503,7 @@
         <w:rPr>
           <w:rFonts w:ascii="Arial" w:hAnsi="Arial"/>
         </w:rPr>
-        <w:t>Select File&gt;Properties&gt;Summary and fill in the Title fi</w:t>
-      </w:r>
-      <w:r>
-        <w:rPr>
-          <w:rFonts w:ascii="Arial" w:hAnsi="Arial"/>
-        </w:rPr>
-        <w:t xml:space="preserve">eld with the Document Name and the Subject field with the Project Name.  </w:t>
+        <w:t xml:space="preserve">Select File&gt;Properties&gt;Summary and fill in the Title field with the Document Name and the Subject field with the Project Name.  </w:t>
       </w:r>
     </w:p>
     <w:p>
@@ -1503,13 +1539,7 @@
         <w:rPr>
           <w:rFonts w:ascii="Arial" w:hAnsi="Arial"/>
         </w:rPr>
-        <w:t>After you click OK to close the dialog bo</w:t>
-      </w:r>
-      <w:r>
-        <w:rPr>
-          <w:rFonts w:ascii="Arial" w:hAnsi="Arial"/>
-        </w:rPr>
-        <w:t>x, update the fields throughout the document with these values by selecting Edit&gt;Select All (or Ctrl-A) and pressing F9.  Or you can update an individual field by clicking on it and pressing F9. This must be done separately for Headers and Footers.</w:t>
+        <w:t>After you click OK to close the dialog box, update the fields throughout the document with these values by selecting Edit&gt;Select All (or Ctrl-A) and pressing F9.  Or you can update an individual field by clicking on it and pressing F9. This must be done separately for Headers and Footers.</w:t>
       </w:r>
     </w:p>
     <w:p>
@@ -1529,13 +1559,7 @@
         <w:rPr>
           <w:rFonts w:ascii="Arial" w:hAnsi="Arial"/>
         </w:rPr>
-        <w:t xml:space="preserve">Modify </w:t>
-      </w:r>
-      <w:r>
-        <w:rPr>
-          <w:rFonts w:ascii="Arial" w:hAnsi="Arial"/>
-        </w:rPr>
-        <w:t xml:space="preserve">boilerplate text as appropriate to the specific project. </w:t>
+        <w:t xml:space="preserve">Modify boilerplate text as appropriate to the specific project. </w:t>
       </w:r>
     </w:p>
     <w:p>
@@ -1555,13 +1579,21 @@
         <w:rPr>
           <w:rFonts w:ascii="Arial" w:hAnsi="Arial"/>
         </w:rPr>
-        <w:t xml:space="preserve">To add any new sections to the document, ensure that the appropriate header and body text styles are maintained.  Styles used for the Section Headings are Heading 1, Heading 2 and Heading 3.  Style </w:t>
-      </w:r>
+        <w:t xml:space="preserve">To add any new sections to the document, ensure that the appropriate header and body text styles are maintained.  Styles used for the Section Headings </w:t>
+      </w:r>
+      <w:proofErr w:type="gramStart"/>
       <w:r>
         <w:rPr>
           <w:rFonts w:ascii="Arial" w:hAnsi="Arial"/>
         </w:rPr>
-        <w:t>used for boilerplate text is Body Text.</w:t>
+        <w:t>are</w:t>
+      </w:r>
+      <w:proofErr w:type="gramEnd"/>
+      <w:r>
+        <w:rPr>
+          <w:rFonts w:ascii="Arial" w:hAnsi="Arial"/>
+        </w:rPr>
+        <w:t xml:space="preserve"> Heading 1, Heading 2 and Heading 3.  Style used for boilerplate text is Body Text.</w:t>
       </w:r>
     </w:p>
     <w:p>
@@ -1581,49 +1613,7 @@
         <w:rPr>
           <w:rFonts w:ascii="Arial" w:hAnsi="Arial"/>
         </w:rPr>
-        <w:t xml:space="preserve">To update the Table of Contents, right-click and select </w:t>
-      </w:r>
-      <w:r>
-        <w:rPr>
-          <w:rFonts w:ascii="Arial" w:hAnsi="Arial"/>
-        </w:rPr>
-        <w:t>“</w:t>
-      </w:r>
-      <w:r>
-        <w:rPr>
-          <w:rFonts w:ascii="Arial" w:hAnsi="Arial"/>
-        </w:rPr>
-        <w:t>Update field</w:t>
-      </w:r>
-      <w:r>
-        <w:rPr>
-          <w:rFonts w:ascii="Arial" w:hAnsi="Arial"/>
-        </w:rPr>
-        <w:t xml:space="preserve">” </w:t>
-      </w:r>
-      <w:r>
-        <w:rPr>
-          <w:rFonts w:ascii="Arial" w:hAnsi="Arial"/>
-        </w:rPr>
-        <w:t xml:space="preserve">and choose the option- </w:t>
-      </w:r>
-      <w:r>
-        <w:rPr>
-          <w:rFonts w:ascii="Arial" w:hAnsi="Arial"/>
-        </w:rPr>
-        <w:t>“</w:t>
-      </w:r>
-      <w:r>
-        <w:rPr>
-          <w:rFonts w:ascii="Arial" w:hAnsi="Arial"/>
-        </w:rPr>
-        <w:t>Update entire table</w:t>
-      </w:r>
-      <w:r>
-        <w:rPr>
-          <w:rFonts w:ascii="Arial" w:hAnsi="Arial"/>
-        </w:rPr>
-        <w:t>”</w:t>
+        <w:t>To update the Table of Contents, right-click and select “Update field” and choose the option- “Update entire table”</w:t>
       </w:r>
     </w:p>
     <w:p>
@@ -1643,37 +1633,7 @@
         <w:rPr>
           <w:rFonts w:ascii="Arial" w:hAnsi="Arial"/>
         </w:rPr>
-        <w:t xml:space="preserve">Before submission of the first draft of this document, delete this </w:t>
-      </w:r>
-      <w:r>
-        <w:rPr>
-          <w:rFonts w:ascii="Arial" w:hAnsi="Arial"/>
-        </w:rPr>
-        <w:t>“</w:t>
-      </w:r>
-      <w:r>
-        <w:rPr>
-          <w:rFonts w:ascii="Arial" w:hAnsi="Arial"/>
-        </w:rPr>
-        <w:t>Notes to the Author</w:t>
-      </w:r>
-      <w:r>
-        <w:rPr>
-          <w:rFonts w:ascii="Arial" w:hAnsi="Arial"/>
-        </w:rPr>
-        <w:t xml:space="preserve">” </w:t>
-      </w:r>
-      <w:r>
-        <w:rPr>
-          <w:rFonts w:ascii="Arial" w:hAnsi="Arial"/>
-        </w:rPr>
-        <w:t>page and al</w:t>
-      </w:r>
-      <w:r>
-        <w:rPr>
-          <w:rFonts w:ascii="Arial" w:hAnsi="Arial"/>
-        </w:rPr>
-        <w:t>l instructions to the author, which appear throughout the document as blue italicized text enclosed in square brackets.]</w:t>
+        <w:t>Before submission of the first draft of this document, delete this “Notes to the Author” page and all instructions to the author, which appear throughout the document as blue italicized text enclosed in square brackets.]</w:t>
       </w:r>
     </w:p>
     <w:p>
@@ -1702,13 +1662,7 @@
           <w:rFonts w:ascii="Arial" w:hAnsi="Arial"/>
         </w:rPr>
         <w:lastRenderedPageBreak/>
-        <w:t xml:space="preserve">The table below outlines the differences between the full template and the lite template. It is at the discretion of the project </w:t>
-      </w:r>
-      <w:r>
-        <w:rPr>
-          <w:rFonts w:ascii="Arial" w:hAnsi="Arial"/>
-        </w:rPr>
-        <w:t>manager to determine which template is most appropriate for their project. If appropriate a subset of the full template may be used however, this lite template represents what should be considered minimum best practice.</w:t>
+        <w:t>The table below outlines the differences between the full template and the lite template. It is at the discretion of the project manager to determine which template is most appropriate for their project. If appropriate a subset of the full template may be used however, this lite template represents what should be considered minimum best practice.</w:t>
       </w:r>
     </w:p>
     <w:p>
@@ -1728,13 +1682,7 @@
         <w:rPr>
           <w:rFonts w:ascii="Arial" w:hAnsi="Arial"/>
         </w:rPr>
-        <w:t>Upon completion of a project that ha</w:t>
-      </w:r>
-      <w:r>
-        <w:rPr>
-          <w:rFonts w:ascii="Arial" w:hAnsi="Arial"/>
-        </w:rPr>
-        <w:t>s utilized lite templates the project manager has a responsibility to circle back and improve project documentation for the purpose of providing a complete historical archive of project activities.</w:t>
+        <w:t>Upon completion of a project that has utilized lite templates the project manager has a responsibility to circle back and improve project documentation for the purpose of providing a complete historical archive of project activities.</w:t>
       </w:r>
     </w:p>
     <w:tbl>
@@ -2613,15 +2561,7 @@
                 <w:sz w:val="16"/>
                 <w:szCs w:val="16"/>
               </w:rPr>
-              <w:t xml:space="preserve">High-Level </w:t>
-            </w:r>
-            <w:r>
-              <w:rPr>
-                <w:rFonts w:ascii="Arial" w:hAnsi="Arial"/>
-                <w:sz w:val="16"/>
-                <w:szCs w:val="16"/>
-              </w:rPr>
-              <w:t>Requirements</w:t>
+              <w:t>High-Level Requirements</w:t>
             </w:r>
           </w:p>
         </w:tc>
@@ -3867,13 +3807,7 @@
         <w:rPr>
           <w:rFonts w:ascii="Arial" w:eastAsia="Arial" w:hAnsi="Arial" w:cs="Arial"/>
         </w:rPr>
-        <w:instrText xml:space="preserve"> TOC \o 1-2 \t "</w:instrText>
-      </w:r>
-      <w:r>
-        <w:rPr>
-          <w:rFonts w:ascii="Arial" w:eastAsia="Arial" w:hAnsi="Arial" w:cs="Arial"/>
-        </w:rPr>
-        <w:instrText>Appendix, 3,PageTitle, 4"</w:instrText>
+        <w:instrText xml:space="preserve"> TOC \o 1-2 \t "Appendix, 3,PageTitle, 4"</w:instrText>
       </w:r>
       <w:r>
         <w:rPr>
@@ -4215,14 +4149,7 @@
           <w:rFonts w:eastAsia="Arial Unicode MS" w:cs="Arial Unicode MS"/>
           <w:lang w:val="da-DK"/>
         </w:rPr>
-        <w:t>T</w:t>
-      </w:r>
-      <w:r>
-        <w:rPr>
-          <w:rFonts w:eastAsia="Arial Unicode MS" w:cs="Arial Unicode MS"/>
-          <w:lang w:val="da-DK"/>
-        </w:rPr>
-        <w:t>imeline</w:t>
+        <w:t>Timeline</w:t>
       </w:r>
       <w:r>
         <w:rPr>
@@ -4428,10 +4355,7 @@
         <w:fldChar w:fldCharType="begin"/>
       </w:r>
       <w:r>
-        <w:instrText xml:space="preserve"> PAGEREF _Toc</w:instrText>
-      </w:r>
-      <w:r>
-        <w:instrText xml:space="preserve">13 \h </w:instrText>
+        <w:instrText xml:space="preserve"> PAGEREF _Toc13 \h </w:instrText>
       </w:r>
       <w:r>
         <w:fldChar w:fldCharType="separate"/>
@@ -4522,7 +4446,7 @@
           <w:rFonts w:ascii="Arial" w:eastAsia="Arial" w:hAnsi="Arial" w:cs="Arial"/>
         </w:rPr>
       </w:pPr>
-      <w:bookmarkStart w:id="1" w:name="_Toc"/>
+      <w:bookmarkStart w:id="0" w:name="_Toc"/>
       <w:r>
         <w:rPr>
           <w:rFonts w:ascii="Arial" w:hAnsi="Arial"/>
@@ -4530,7 +4454,7 @@
         <w:lastRenderedPageBreak/>
         <w:t>introduction</w:t>
       </w:r>
-      <w:bookmarkEnd w:id="1"/>
+      <w:bookmarkEnd w:id="0"/>
     </w:p>
     <w:p>
       <w:pPr>
@@ -4543,14 +4467,14 @@
           <w:rFonts w:ascii="Arial" w:eastAsia="Arial" w:hAnsi="Arial" w:cs="Arial"/>
         </w:rPr>
       </w:pPr>
-      <w:bookmarkStart w:id="2" w:name="_Toc1"/>
+      <w:bookmarkStart w:id="1" w:name="_Toc1"/>
       <w:r>
         <w:rPr>
           <w:rFonts w:ascii="Arial" w:hAnsi="Arial"/>
         </w:rPr>
         <w:t>Purpose of LITE Project Charter</w:t>
       </w:r>
-      <w:bookmarkEnd w:id="2"/>
+      <w:bookmarkEnd w:id="1"/>
     </w:p>
     <w:p>
       <w:pPr>
@@ -4563,13 +4487,7 @@
         <w:rPr>
           <w:rFonts w:ascii="Arial" w:hAnsi="Arial"/>
         </w:rPr>
-        <w:t>[Provide the purpose of the LITE Project Ch</w:t>
-      </w:r>
-      <w:r>
-        <w:rPr>
-          <w:rFonts w:ascii="Arial" w:hAnsi="Arial"/>
-        </w:rPr>
-        <w:t>arter.]</w:t>
+        <w:t>[Provide the purpose of the LITE Project Charter.]</w:t>
       </w:r>
     </w:p>
     <w:p>
@@ -4615,7 +4533,7 @@
         </w:rPr>
         <w:t xml:space="preserve">The intended audience of the </w:t>
       </w:r>
-      <w:bookmarkStart w:id="3" w:name="OLE_LINK2"/>
+      <w:bookmarkStart w:id="2" w:name="OLE_LINK2"/>
       <w:r>
         <w:rPr>
           <w:rFonts w:ascii="Arial" w:hAnsi="Arial"/>
@@ -4626,8 +4544,8 @@
         </w:rPr>
         <w:t>&lt;</w:t>
       </w:r>
-      <w:bookmarkStart w:id="4" w:name="OLE_LINK5"/>
-      <w:bookmarkEnd w:id="3"/>
+      <w:bookmarkStart w:id="3" w:name="OLE_LINK5"/>
+      <w:bookmarkEnd w:id="2"/>
       <w:r>
         <w:rPr>
           <w:rFonts w:ascii="Arial" w:hAnsi="Arial"/>
@@ -4638,7 +4556,7 @@
         </w:rPr>
         <w:t>Project Name</w:t>
       </w:r>
-      <w:bookmarkEnd w:id="4"/>
+      <w:bookmarkEnd w:id="3"/>
       <w:r>
         <w:rPr>
           <w:rFonts w:ascii="Arial" w:hAnsi="Arial"/>
@@ -4653,13 +4571,7 @@
         <w:rPr>
           <w:rFonts w:ascii="Arial" w:hAnsi="Arial"/>
         </w:rPr>
-        <w:t xml:space="preserve"> LITE Project Charter is the project sponsor and se</w:t>
-      </w:r>
-      <w:r>
-        <w:rPr>
-          <w:rFonts w:ascii="Arial" w:hAnsi="Arial"/>
-        </w:rPr>
-        <w:t>nior leadership.</w:t>
+        <w:t xml:space="preserve"> LITE Project Charter is the project sponsor and senior leadership.</w:t>
       </w:r>
     </w:p>
     <w:p>
@@ -4673,14 +4585,14 @@
           <w:rFonts w:ascii="Arial" w:eastAsia="Arial" w:hAnsi="Arial" w:cs="Arial"/>
         </w:rPr>
       </w:pPr>
-      <w:bookmarkStart w:id="5" w:name="_Toc2"/>
+      <w:bookmarkStart w:id="4" w:name="_Toc2"/>
       <w:r>
         <w:rPr>
           <w:rFonts w:ascii="Arial" w:hAnsi="Arial"/>
         </w:rPr>
         <w:t>project And Product Overview</w:t>
       </w:r>
-      <w:bookmarkEnd w:id="5"/>
+      <w:bookmarkEnd w:id="4"/>
     </w:p>
     <w:p>
       <w:pPr>
@@ -4693,19 +4605,7 @@
         <w:rPr>
           <w:rFonts w:ascii="Arial" w:hAnsi="Arial"/>
         </w:rPr>
-        <w:t>[Provide a brief description of the project and its associated product.  Also briefly state the business need for the project, its public health/business impact, and how the project goals align with the goals o</w:t>
-      </w:r>
-      <w:r>
-        <w:rPr>
-          <w:rFonts w:ascii="Arial" w:hAnsi="Arial"/>
-        </w:rPr>
-        <w:t>f the NC, Division, and/or Branch.  This overview should be approximately one hundred to three hundred words long.  It should provide enough information that an executive reading only this portion of the Project Charter would have a working understanding o</w:t>
-      </w:r>
-      <w:r>
-        <w:rPr>
-          <w:rFonts w:ascii="Arial" w:hAnsi="Arial"/>
-        </w:rPr>
-        <w:t xml:space="preserve">f the project.  </w:t>
+        <w:t xml:space="preserve">[Provide a brief description of the project and its associated product.  Also briefly state the business need for the project, its public health/business impact, and how the project goals align with the goals of the NC, Division, and/or Branch.  This overview should be approximately one hundred to three hundred words long.  It should provide enough information that an executive reading only this portion of the Project Charter would have a working understanding of the project.  </w:t>
       </w:r>
     </w:p>
     <w:p>
@@ -4733,14 +4633,14 @@
           <w:rFonts w:ascii="Arial" w:eastAsia="Arial" w:hAnsi="Arial" w:cs="Arial"/>
         </w:rPr>
       </w:pPr>
-      <w:bookmarkStart w:id="6" w:name="_Toc3"/>
+      <w:bookmarkStart w:id="5" w:name="_Toc3"/>
       <w:r>
         <w:rPr>
           <w:rFonts w:ascii="Arial" w:hAnsi="Arial"/>
         </w:rPr>
         <w:t>Scope</w:t>
       </w:r>
-      <w:bookmarkEnd w:id="6"/>
+      <w:bookmarkEnd w:id="5"/>
     </w:p>
     <w:p>
       <w:pPr>
@@ -4753,14 +4653,14 @@
           <w:rFonts w:ascii="Arial" w:eastAsia="Arial" w:hAnsi="Arial" w:cs="Arial"/>
         </w:rPr>
       </w:pPr>
-      <w:bookmarkStart w:id="7" w:name="_Toc4"/>
+      <w:bookmarkStart w:id="6" w:name="_Toc4"/>
       <w:r>
         <w:rPr>
           <w:rFonts w:ascii="Arial" w:hAnsi="Arial"/>
         </w:rPr>
         <w:t>Objectives</w:t>
       </w:r>
-      <w:bookmarkEnd w:id="7"/>
+      <w:bookmarkEnd w:id="6"/>
     </w:p>
     <w:p>
       <w:pPr>
@@ -4773,19 +4673,7 @@
         <w:rPr>
           <w:rFonts w:ascii="Arial" w:hAnsi="Arial"/>
         </w:rPr>
-        <w:t>[Identify wha</w:t>
-      </w:r>
-      <w:r>
-        <w:rPr>
-          <w:rFonts w:ascii="Arial" w:hAnsi="Arial"/>
-        </w:rPr>
-        <w:t>t the project is intended to achieve, in business and technical terms.  Describe the expected results of the project, accomplishments, outcomes or products.  Examples may include improving epidemiologic analyses by provisioning consistent data or to making</w:t>
-      </w:r>
-      <w:r>
-        <w:rPr>
-          <w:rFonts w:ascii="Arial" w:hAnsi="Arial"/>
-        </w:rPr>
-        <w:t xml:space="preserve"> progress towards a 2010 goal]</w:t>
+        <w:t>[Identify what the project is intended to achieve, in business and technical terms.  Describe the expected results of the project, accomplishments, outcomes or products.  Examples may include improving epidemiologic analyses by provisioning consistent data or to making progress towards a 2010 goal]</w:t>
       </w:r>
     </w:p>
     <w:p>
@@ -4920,7 +4808,7 @@
           <w:rFonts w:ascii="Arial" w:eastAsia="Arial" w:hAnsi="Arial" w:cs="Arial"/>
         </w:rPr>
       </w:pPr>
-      <w:bookmarkStart w:id="8" w:name="_Toc5"/>
+      <w:bookmarkStart w:id="7" w:name="_Toc5"/>
       <w:r>
         <w:rPr>
           <w:rFonts w:ascii="Arial" w:hAnsi="Arial"/>
@@ -4928,7 +4816,7 @@
         <w:lastRenderedPageBreak/>
         <w:t>High-Level Requirements</w:t>
       </w:r>
-      <w:bookmarkEnd w:id="8"/>
+      <w:bookmarkEnd w:id="7"/>
     </w:p>
     <w:p>
       <w:pPr>
@@ -4941,19 +4829,7 @@
         <w:rPr>
           <w:rFonts w:ascii="Arial" w:hAnsi="Arial"/>
         </w:rPr>
-        <w:t xml:space="preserve">[Describe the functions that must be in place when the project is </w:t>
-      </w:r>
-      <w:r>
-        <w:rPr>
-          <w:rFonts w:ascii="Arial" w:hAnsi="Arial"/>
-        </w:rPr>
-        <w:t>complete.  These should be high-level requirements and do not constitute the detailed requirements that are captured in the Planning Phase of the project.  Upon approval of the Project Charter, these requirements will be refined in the Planning Phase of th</w:t>
-      </w:r>
-      <w:r>
-        <w:rPr>
-          <w:rFonts w:ascii="Arial" w:hAnsi="Arial"/>
-        </w:rPr>
-        <w:t>e project and will serve as an input to the scope statement in the Project Management Plan.]</w:t>
+        <w:t>[Describe the functions that must be in place when the project is complete.  These should be high-level requirements and do not constitute the detailed requirements that are captured in the Planning Phase of the project.  Upon approval of the Project Charter, these requirements will be refined in the Planning Phase of the project and will serve as an input to the scope statement in the Project Management Plan.]</w:t>
       </w:r>
     </w:p>
     <w:p>
@@ -4968,31 +4844,19 @@
         </w:rPr>
         <w:t>The following table presents the requireme</w:t>
       </w:r>
-      <w:bookmarkStart w:id="9" w:name="OLE_LINK3"/>
+      <w:bookmarkStart w:id="8" w:name="OLE_LINK3"/>
       <w:r>
         <w:rPr>
           <w:rFonts w:ascii="Arial" w:hAnsi="Arial"/>
         </w:rPr>
         <w:t>nts</w:t>
       </w:r>
-      <w:bookmarkEnd w:id="9"/>
+      <w:bookmarkEnd w:id="8"/>
       <w:r>
         <w:rPr>
           <w:rFonts w:ascii="Arial" w:hAnsi="Arial"/>
         </w:rPr>
-        <w:t xml:space="preserve"> that the project</w:t>
-      </w:r>
-      <w:r>
-        <w:rPr>
-          <w:rFonts w:ascii="Arial" w:hAnsi="Arial"/>
-        </w:rPr>
-        <w:t>’</w:t>
-      </w:r>
-      <w:r>
-        <w:rPr>
-          <w:rFonts w:ascii="Arial" w:hAnsi="Arial"/>
-        </w:rPr>
-        <w:t xml:space="preserve">s product, service or result must meet in order for the project objectives to be satisfied.  </w:t>
+        <w:t xml:space="preserve"> that the project’s product, service or result must meet in order for the project objectives to be satisfied.  </w:t>
       </w:r>
     </w:p>
     <w:tbl>
@@ -5242,14 +5106,14 @@
           <w:rFonts w:ascii="Arial" w:eastAsia="Arial" w:hAnsi="Arial" w:cs="Arial"/>
         </w:rPr>
       </w:pPr>
-      <w:bookmarkStart w:id="10" w:name="_Toc6"/>
+      <w:bookmarkStart w:id="9" w:name="_Toc6"/>
       <w:r>
         <w:rPr>
           <w:rFonts w:ascii="Arial" w:hAnsi="Arial"/>
         </w:rPr>
         <w:t>Major Deliverables/Milestones</w:t>
       </w:r>
-      <w:bookmarkEnd w:id="10"/>
+      <w:bookmarkEnd w:id="9"/>
     </w:p>
     <w:p>
       <w:pPr>
@@ -5262,25 +5126,7 @@
         <w:rPr>
           <w:rFonts w:ascii="Arial" w:hAnsi="Arial"/>
         </w:rPr>
-        <w:t>[Provide a list of the major deliverables/milestones that will be completed by the end of this project.  A deliverable is any unique and verifiable product, result or capability to perform</w:t>
-      </w:r>
-      <w:r>
-        <w:rPr>
-          <w:rFonts w:ascii="Arial" w:hAnsi="Arial"/>
-        </w:rPr>
-        <w:t xml:space="preserve"> a service that must be produced in order to complete a process, phase or project. A milestone is a key performance indicator that is typically reported to executives to indicate the project</w:t>
-      </w:r>
-      <w:r>
-        <w:rPr>
-          <w:rFonts w:ascii="Arial" w:hAnsi="Arial"/>
-        </w:rPr>
-        <w:t>’</w:t>
-      </w:r>
-      <w:r>
-        <w:rPr>
-          <w:rFonts w:ascii="Arial" w:hAnsi="Arial"/>
-        </w:rPr>
-        <w:t>s progress.]</w:t>
+        <w:t>[Provide a list of the major deliverables/milestones that will be completed by the end of this project.  A deliverable is any unique and verifiable product, result or capability to perform a service that must be produced in order to complete a process, phase or project. A milestone is a key performance indicator that is typically reported to executives to indicate the project’s progress.]</w:t>
       </w:r>
     </w:p>
     <w:tbl>
@@ -5441,7 +5287,11 @@
               <w:right w:w="80" w:type="dxa"/>
             </w:tcMar>
           </w:tcPr>
-          <w:p/>
+          <w:p>
+            <w:r>
+              <w:t>Working Platform – 12m</w:t>
+            </w:r>
+          </w:p>
         </w:tc>
         <w:tc>
           <w:tcPr>
@@ -5460,7 +5310,11 @@
               <w:right w:w="80" w:type="dxa"/>
             </w:tcMar>
           </w:tcPr>
-          <w:p/>
+          <w:p>
+            <w:r>
+              <w:t>Deliver a working app at the 12 month mark</w:t>
+            </w:r>
+          </w:p>
         </w:tc>
       </w:tr>
       <w:tr>
@@ -5531,14 +5385,14 @@
           <w:rFonts w:ascii="Arial" w:eastAsia="Arial" w:hAnsi="Arial" w:cs="Arial"/>
         </w:rPr>
       </w:pPr>
-      <w:bookmarkStart w:id="11" w:name="_Toc7"/>
+      <w:bookmarkStart w:id="10" w:name="_Toc7"/>
       <w:r>
         <w:rPr>
           <w:rFonts w:ascii="Arial" w:hAnsi="Arial"/>
         </w:rPr>
         <w:t>Duration</w:t>
       </w:r>
-      <w:bookmarkEnd w:id="11"/>
+      <w:bookmarkEnd w:id="10"/>
     </w:p>
     <w:p>
       <w:pPr>
@@ -5551,14 +5405,14 @@
           <w:rFonts w:ascii="Arial" w:eastAsia="Arial" w:hAnsi="Arial" w:cs="Arial"/>
         </w:rPr>
       </w:pPr>
-      <w:bookmarkStart w:id="12" w:name="_Toc8"/>
+      <w:bookmarkStart w:id="11" w:name="_Toc8"/>
       <w:r>
         <w:rPr>
           <w:rFonts w:ascii="Arial" w:hAnsi="Arial"/>
         </w:rPr>
         <w:t>Timeline</w:t>
       </w:r>
-      <w:bookmarkEnd w:id="12"/>
+      <w:bookmarkEnd w:id="11"/>
     </w:p>
     <w:p>
       <w:pPr>
@@ -5570,14 +5424,49 @@
       <w:r>
         <w:rPr>
           <w:rFonts w:ascii="Arial" w:hAnsi="Arial"/>
-        </w:rPr>
-        <w:t>[Provide an estimate of the project duration (e.g., 18 months).  You may provide a high-level timeline for the project if information is available at this time.  This time estimate will be further refined in the Planning Phase of the p</w:t>
-      </w:r>
+          <w:i w:val="0"/>
+          <w:color w:val="000000" w:themeColor="text1"/>
+        </w:rPr>
+        <w:t xml:space="preserve">The current projected timeline is 18 months. A working prototype of the app available by the </w:t>
+      </w:r>
+      <w:proofErr w:type="gramStart"/>
       <w:r>
         <w:rPr>
           <w:rFonts w:ascii="Arial" w:hAnsi="Arial"/>
-        </w:rPr>
-        <w:t>roject.  If applicable, also state the expected life of the product.  An example of a high-level timeline is provided below.]</w:t>
+          <w:i w:val="0"/>
+          <w:color w:val="000000" w:themeColor="text1"/>
+        </w:rPr>
+        <w:t>12 month</w:t>
+      </w:r>
+      <w:proofErr w:type="gramEnd"/>
+      <w:r>
+        <w:rPr>
+          <w:rFonts w:ascii="Arial" w:hAnsi="Arial"/>
+          <w:i w:val="0"/>
+          <w:color w:val="000000" w:themeColor="text1"/>
+        </w:rPr>
+        <w:t xml:space="preserve"> mark. The last six months will be spent testing the product in small groups before a full public release. The product life expectancy will depend on the user-base size over time.</w:t>
+      </w:r>
+      <w:r>
+        <w:rPr>
+          <w:rFonts w:ascii="Arial" w:hAnsi="Arial"/>
+          <w:color w:val="000000" w:themeColor="text1"/>
+        </w:rPr>
+        <w:t xml:space="preserve"> </w:t>
+      </w:r>
+      <w:r>
+        <w:rPr>
+          <w:rFonts w:ascii="Arial" w:hAnsi="Arial"/>
+        </w:rPr>
+        <w:t xml:space="preserve">[Provide an estimate of the project duration (e.g., 18 months). </w:t>
+      </w:r>
+      <w:bookmarkStart w:id="12" w:name="_GoBack"/>
+      <w:bookmarkEnd w:id="12"/>
+      <w:r>
+        <w:rPr>
+          <w:rFonts w:ascii="Arial" w:hAnsi="Arial"/>
+        </w:rPr>
+        <w:t xml:space="preserve"> You may provide a high-level timeline for the project if information is available at this time.  This time estimate will be further refined in the Planning Phase of the project.  If applicable, also state the expected life of the product.  An example of a high-level timeline is provided below.]</w:t>
       </w:r>
     </w:p>
     <w:p>
@@ -5593,6 +5482,7 @@
           <w:noProof/>
           <w:color w:val="000000"/>
           <w:u w:color="000000"/>
+          <w:lang w:bidi="ar-SA"/>
         </w:rPr>
         <w:lastRenderedPageBreak/>
         <w:drawing>
@@ -5690,13 +5580,7 @@
         <w:rPr>
           <w:rFonts w:ascii="Arial" w:hAnsi="Arial"/>
         </w:rPr>
-        <w:t>[State the source of funding for the project (e.g., grant, terrorism budget, or operational budge</w:t>
-      </w:r>
-      <w:r>
-        <w:rPr>
-          <w:rFonts w:ascii="Arial" w:hAnsi="Arial"/>
-        </w:rPr>
-        <w:t xml:space="preserve">t).] </w:t>
+        <w:t xml:space="preserve">[State the source of funding for the project (e.g., grant, terrorism budget, or operational budget).] </w:t>
       </w:r>
     </w:p>
     <w:p>
@@ -5730,19 +5614,7 @@
         <w:rPr>
           <w:rFonts w:ascii="Arial" w:hAnsi="Arial"/>
         </w:rPr>
-        <w:t>[Provide the estimated budget for the project. You may also indicate the degree of accuracy of your project</w:t>
-      </w:r>
-      <w:r>
-        <w:rPr>
-          <w:rFonts w:ascii="Arial" w:hAnsi="Arial"/>
-        </w:rPr>
-        <w:t>’</w:t>
-      </w:r>
-      <w:r>
-        <w:rPr>
-          <w:rFonts w:ascii="Arial" w:hAnsi="Arial"/>
-        </w:rPr>
-        <w:t>s budget.]</w:t>
+        <w:t>[Provide the estimated budget for the project. You may also indicate the degree of accuracy of your project’s budget.]</w:t>
       </w:r>
     </w:p>
     <w:p>
@@ -5863,13 +5735,7 @@
         <w:rPr>
           <w:rFonts w:ascii="Arial" w:hAnsi="Arial"/>
         </w:rPr>
-        <w:t xml:space="preserve"> will be coordinated with and approved by the undersigned or their desi</w:t>
-      </w:r>
-      <w:r>
-        <w:rPr>
-          <w:rFonts w:ascii="Arial" w:hAnsi="Arial"/>
-        </w:rPr>
-        <w:t>gnated representatives.</w:t>
+        <w:t xml:space="preserve"> will be coordinated with and approved by the undersigned or their designated representatives.</w:t>
       </w:r>
     </w:p>
     <w:p>
@@ -5883,13 +5749,7 @@
         <w:rPr>
           <w:rFonts w:ascii="Arial" w:hAnsi="Arial"/>
         </w:rPr>
-        <w:t xml:space="preserve">[List the individuals whose signatures are desired.  Examples of such individuals are Business Steward, Project Manager or Project Sponsor.  Add additional lines for signature as necessary. Although signatures are desired, they are </w:t>
-      </w:r>
-      <w:r>
-        <w:rPr>
-          <w:rFonts w:ascii="Arial" w:hAnsi="Arial"/>
-        </w:rPr>
-        <w:t>not always required to move forward with the practices outlined within this document.]</w:t>
+        <w:t>[List the individuals whose signatures are desired.  Examples of such individuals are Business Steward, Project Manager or Project Sponsor.  Add additional lines for signature as necessary. Although signatures are desired, they are not always required to move forward with the practices outlined within this document.]</w:t>
       </w:r>
     </w:p>
     <w:p>
@@ -7264,13 +7124,7 @@
         <w:rPr>
           <w:rFonts w:ascii="Arial" w:hAnsi="Arial"/>
         </w:rPr>
-        <w:t xml:space="preserve">The following table summarizes the documents referenced in </w:t>
-      </w:r>
-      <w:r>
-        <w:rPr>
-          <w:rFonts w:ascii="Arial" w:hAnsi="Arial"/>
-        </w:rPr>
-        <w:t>this document.</w:t>
+        <w:t>The following table summarizes the documents referenced in this document.</w:t>
       </w:r>
     </w:p>
     <w:tbl>
@@ -7578,8 +7432,20 @@
           <w:color w:val="0000FF"/>
           <w:u w:color="0000FF"/>
         </w:rPr>
-        <w:t xml:space="preserve">[Insert terms and definitions used in this </w:t>
-      </w:r>
+        <w:t>[Insert terms and definitions used in this document.  Add rows to the table as necessary. Follow the link below to for definitions of project management terms and acronyms used in this and other documents.</w:t>
+      </w:r>
+    </w:p>
+    <w:p>
+      <w:pPr>
+        <w:pStyle w:val="BodyText"/>
+        <w:rPr>
+          <w:rFonts w:ascii="Arial" w:eastAsia="Arial" w:hAnsi="Arial" w:cs="Arial"/>
+          <w:i/>
+          <w:iCs/>
+          <w:color w:val="0000FF"/>
+          <w:u w:color="0000FF"/>
+        </w:rPr>
+      </w:pPr>
       <w:r>
         <w:rPr>
           <w:rFonts w:ascii="Arial" w:hAnsi="Arial"/>
@@ -7588,7 +7454,7 @@
           <w:color w:val="0000FF"/>
           <w:u w:color="0000FF"/>
         </w:rPr>
-        <w:t>document.  Add rows to the table as necessary. Follow the link below to for definitions of project management terms and acronyms used in this and other documents.</w:t>
+        <w:t>http://www2.cdc.gov/cdcup/library/other/help.htm</w:t>
       </w:r>
     </w:p>
     <w:p>
@@ -7596,41 +7462,13 @@
         <w:pStyle w:val="BodyText"/>
         <w:rPr>
           <w:rFonts w:ascii="Arial" w:eastAsia="Arial" w:hAnsi="Arial" w:cs="Arial"/>
-          <w:i/>
-          <w:iCs/>
-          <w:color w:val="0000FF"/>
-          <w:u w:color="0000FF"/>
         </w:rPr>
       </w:pPr>
       <w:r>
         <w:rPr>
           <w:rFonts w:ascii="Arial" w:hAnsi="Arial"/>
-          <w:i/>
-          <w:iCs/>
-          <w:color w:val="0000FF"/>
-          <w:u w:color="0000FF"/>
-        </w:rPr>
-        <w:t>http://www2.cdc.gov/cdcup/library/other/help.htm</w:t>
-      </w:r>
-    </w:p>
-    <w:p>
-      <w:pPr>
-        <w:pStyle w:val="BodyText"/>
-        <w:rPr>
-          <w:rFonts w:ascii="Arial" w:eastAsia="Arial" w:hAnsi="Arial" w:cs="Arial"/>
-        </w:rPr>
-      </w:pPr>
-      <w:r>
-        <w:rPr>
-          <w:rFonts w:ascii="Arial" w:hAnsi="Arial"/>
-        </w:rPr>
-        <w:t>The following table provides definitions for</w:t>
-      </w:r>
-      <w:r>
-        <w:rPr>
-          <w:rFonts w:ascii="Arial" w:hAnsi="Arial"/>
-        </w:rPr>
-        <w:t xml:space="preserve"> terms relevant to this document.</w:t>
+        </w:rPr>
+        <w:t>The following table provides definitions for terms relevant to this document.</w:t>
       </w:r>
     </w:p>
     <w:tbl>
@@ -7942,17 +7780,7 @@
                 <w:color w:val="0000FF"/>
                 <w:u w:color="0000FF"/>
               </w:rPr>
-              <w:t xml:space="preserve">[Provide definition of the term used in this </w:t>
-            </w:r>
-            <w:r>
-              <w:rPr>
-                <w:rFonts w:ascii="Arial" w:hAnsi="Arial"/>
-                <w:i/>
-                <w:iCs/>
-                <w:color w:val="0000FF"/>
-                <w:u w:color="0000FF"/>
-              </w:rPr>
-              <w:t>document.]</w:t>
+              <w:t>[Provide definition of the term used in this document.]</w:t>
             </w:r>
           </w:p>
         </w:tc>
@@ -8351,7 +8179,7 @@
         <w:sz w:val="18"/>
         <w:szCs w:val="18"/>
       </w:rPr>
-      <w:t>4</w:t>
+      <w:t>8</w:t>
     </w:r>
     <w:r>
       <w:rPr>
@@ -8546,6 +8374,7 @@
         <w:sz w:val="20"/>
         <w:szCs w:val="20"/>
         <w:u w:color="000080"/>
+        <w:lang w:bidi="ar-SA"/>
       </w:rPr>
       <w:drawing>
         <wp:inline distT="0" distB="0" distL="0" distR="0" wp14:anchorId="32BE73BB" wp14:editId="4F6A928B">
@@ -10376,7 +10205,7 @@
   <w:num w:numId="7">
     <w:abstractNumId w:val="10"/>
     <w:lvlOverride w:ilvl="0">
-      <w:lvl w:ilvl="0" w:tplc="19E48792">
+      <w:lvl w:ilvl="0" w:tplc="2A402510">
         <w:start w:val="1"/>
         <w:numFmt w:val="decimal"/>
         <w:lvlText w:val="%1."/>
@@ -10408,7 +10237,7 @@
       </w:lvl>
     </w:lvlOverride>
     <w:lvlOverride w:ilvl="1">
-      <w:lvl w:ilvl="1" w:tplc="5688F32E">
+      <w:lvl w:ilvl="1" w:tplc="265CFD6C">
         <w:start w:val="1"/>
         <w:numFmt w:val="lowerLetter"/>
         <w:lvlText w:val="%2."/>
@@ -10441,7 +10270,7 @@
       </w:lvl>
     </w:lvlOverride>
     <w:lvlOverride w:ilvl="2">
-      <w:lvl w:ilvl="2" w:tplc="C5362F02">
+      <w:lvl w:ilvl="2" w:tplc="ABD0E4FA">
         <w:start w:val="1"/>
         <w:numFmt w:val="lowerRoman"/>
         <w:lvlText w:val="%3."/>
@@ -10474,7 +10303,7 @@
       </w:lvl>
     </w:lvlOverride>
     <w:lvlOverride w:ilvl="3">
-      <w:lvl w:ilvl="3" w:tplc="C3620C0A">
+      <w:lvl w:ilvl="3" w:tplc="0CBE1986">
         <w:start w:val="1"/>
         <w:numFmt w:val="decimal"/>
         <w:lvlText w:val="%4."/>
@@ -10507,7 +10336,7 @@
       </w:lvl>
     </w:lvlOverride>
     <w:lvlOverride w:ilvl="4">
-      <w:lvl w:ilvl="4" w:tplc="4578A006">
+      <w:lvl w:ilvl="4" w:tplc="74FA275A">
         <w:start w:val="1"/>
         <w:numFmt w:val="lowerLetter"/>
         <w:lvlText w:val="%5."/>
@@ -10540,7 +10369,7 @@
       </w:lvl>
     </w:lvlOverride>
     <w:lvlOverride w:ilvl="5">
-      <w:lvl w:ilvl="5" w:tplc="7D48D576">
+      <w:lvl w:ilvl="5" w:tplc="1110F110">
         <w:start w:val="1"/>
         <w:numFmt w:val="lowerRoman"/>
         <w:lvlText w:val="%6."/>
@@ -10573,7 +10402,7 @@
       </w:lvl>
     </w:lvlOverride>
     <w:lvlOverride w:ilvl="6">
-      <w:lvl w:ilvl="6" w:tplc="BAC6F672">
+      <w:lvl w:ilvl="6" w:tplc="7D8E4BDC">
         <w:start w:val="1"/>
         <w:numFmt w:val="decimal"/>
         <w:lvlText w:val="%7."/>
@@ -10606,7 +10435,7 @@
       </w:lvl>
     </w:lvlOverride>
     <w:lvlOverride w:ilvl="7">
-      <w:lvl w:ilvl="7" w:tplc="2BC8256A">
+      <w:lvl w:ilvl="7" w:tplc="BBFAF7C6">
         <w:start w:val="1"/>
         <w:numFmt w:val="lowerLetter"/>
         <w:lvlText w:val="%8."/>
@@ -10639,7 +10468,7 @@
       </w:lvl>
     </w:lvlOverride>
     <w:lvlOverride w:ilvl="8">
-      <w:lvl w:ilvl="8" w:tplc="B18CCE46">
+      <w:lvl w:ilvl="8" w:tplc="FDE86278">
         <w:start w:val="1"/>
         <w:numFmt w:val="lowerRoman"/>
         <w:lvlText w:val="%9."/>
@@ -10675,7 +10504,7 @@
   <w:num w:numId="8">
     <w:abstractNumId w:val="10"/>
     <w:lvlOverride w:ilvl="0">
-      <w:lvl w:ilvl="0" w:tplc="19E48792">
+      <w:lvl w:ilvl="0" w:tplc="2A402510">
         <w:start w:val="1"/>
         <w:numFmt w:val="decimal"/>
         <w:lvlText w:val="%1."/>
@@ -10704,7 +10533,7 @@
       </w:lvl>
     </w:lvlOverride>
     <w:lvlOverride w:ilvl="1">
-      <w:lvl w:ilvl="1" w:tplc="5688F32E">
+      <w:lvl w:ilvl="1" w:tplc="265CFD6C">
         <w:start w:val="1"/>
         <w:numFmt w:val="lowerLetter"/>
         <w:lvlText w:val="%2."/>
@@ -10736,7 +10565,7 @@
       </w:lvl>
     </w:lvlOverride>
     <w:lvlOverride w:ilvl="2">
-      <w:lvl w:ilvl="2" w:tplc="C5362F02">
+      <w:lvl w:ilvl="2" w:tplc="ABD0E4FA">
         <w:start w:val="1"/>
         <w:numFmt w:val="lowerRoman"/>
         <w:lvlText w:val="%3."/>
@@ -10768,7 +10597,7 @@
       </w:lvl>
     </w:lvlOverride>
     <w:lvlOverride w:ilvl="3">
-      <w:lvl w:ilvl="3" w:tplc="C3620C0A">
+      <w:lvl w:ilvl="3" w:tplc="0CBE1986">
         <w:start w:val="1"/>
         <w:numFmt w:val="decimal"/>
         <w:lvlText w:val="%4."/>
@@ -10800,7 +10629,7 @@
       </w:lvl>
     </w:lvlOverride>
     <w:lvlOverride w:ilvl="4">
-      <w:lvl w:ilvl="4" w:tplc="4578A006">
+      <w:lvl w:ilvl="4" w:tplc="74FA275A">
         <w:start w:val="1"/>
         <w:numFmt w:val="lowerLetter"/>
         <w:lvlText w:val="%5."/>
@@ -10832,7 +10661,7 @@
       </w:lvl>
     </w:lvlOverride>
     <w:lvlOverride w:ilvl="5">
-      <w:lvl w:ilvl="5" w:tplc="7D48D576">
+      <w:lvl w:ilvl="5" w:tplc="1110F110">
         <w:start w:val="1"/>
         <w:numFmt w:val="lowerRoman"/>
         <w:lvlText w:val="%6."/>
@@ -10864,7 +10693,7 @@
       </w:lvl>
     </w:lvlOverride>
     <w:lvlOverride w:ilvl="6">
-      <w:lvl w:ilvl="6" w:tplc="BAC6F672">
+      <w:lvl w:ilvl="6" w:tplc="7D8E4BDC">
         <w:start w:val="1"/>
         <w:numFmt w:val="decimal"/>
         <w:lvlText w:val="%7."/>
@@ -10896,7 +10725,7 @@
       </w:lvl>
     </w:lvlOverride>
     <w:lvlOverride w:ilvl="7">
-      <w:lvl w:ilvl="7" w:tplc="2BC8256A">
+      <w:lvl w:ilvl="7" w:tplc="BBFAF7C6">
         <w:start w:val="1"/>
         <w:numFmt w:val="lowerLetter"/>
         <w:lvlText w:val="%8."/>
@@ -10928,7 +10757,7 @@
       </w:lvl>
     </w:lvlOverride>
     <w:lvlOverride w:ilvl="8">
-      <w:lvl w:ilvl="8" w:tplc="B18CCE46">
+      <w:lvl w:ilvl="8" w:tplc="FDE86278">
         <w:start w:val="1"/>
         <w:numFmt w:val="lowerRoman"/>
         <w:lvlText w:val="%9."/>
@@ -10963,7 +10792,7 @@
   <w:num w:numId="9">
     <w:abstractNumId w:val="10"/>
     <w:lvlOverride w:ilvl="0">
-      <w:lvl w:ilvl="0" w:tplc="19E48792">
+      <w:lvl w:ilvl="0" w:tplc="2A402510">
         <w:start w:val="1"/>
         <w:numFmt w:val="decimal"/>
         <w:lvlText w:val="%1."/>
@@ -10995,7 +10824,7 @@
       </w:lvl>
     </w:lvlOverride>
     <w:lvlOverride w:ilvl="1">
-      <w:lvl w:ilvl="1" w:tplc="5688F32E">
+      <w:lvl w:ilvl="1" w:tplc="265CFD6C">
         <w:start w:val="1"/>
         <w:numFmt w:val="lowerLetter"/>
         <w:lvlText w:val="%2."/>
@@ -11028,7 +10857,7 @@
       </w:lvl>
     </w:lvlOverride>
     <w:lvlOverride w:ilvl="2">
-      <w:lvl w:ilvl="2" w:tplc="C5362F02">
+      <w:lvl w:ilvl="2" w:tplc="ABD0E4FA">
         <w:start w:val="1"/>
         <w:numFmt w:val="lowerRoman"/>
         <w:lvlText w:val="%3."/>
@@ -11061,7 +10890,7 @@
       </w:lvl>
     </w:lvlOverride>
     <w:lvlOverride w:ilvl="3">
-      <w:lvl w:ilvl="3" w:tplc="C3620C0A">
+      <w:lvl w:ilvl="3" w:tplc="0CBE1986">
         <w:start w:val="1"/>
         <w:numFmt w:val="decimal"/>
         <w:lvlText w:val="%4."/>
@@ -11094,7 +10923,7 @@
       </w:lvl>
     </w:lvlOverride>
     <w:lvlOverride w:ilvl="4">
-      <w:lvl w:ilvl="4" w:tplc="4578A006">
+      <w:lvl w:ilvl="4" w:tplc="74FA275A">
         <w:start w:val="1"/>
         <w:numFmt w:val="lowerLetter"/>
         <w:lvlText w:val="%5."/>
@@ -11127,7 +10956,7 @@
       </w:lvl>
     </w:lvlOverride>
     <w:lvlOverride w:ilvl="5">
-      <w:lvl w:ilvl="5" w:tplc="7D48D576">
+      <w:lvl w:ilvl="5" w:tplc="1110F110">
         <w:start w:val="1"/>
         <w:numFmt w:val="lowerRoman"/>
         <w:lvlText w:val="%6."/>
@@ -11160,7 +10989,7 @@
       </w:lvl>
     </w:lvlOverride>
     <w:lvlOverride w:ilvl="6">
-      <w:lvl w:ilvl="6" w:tplc="BAC6F672">
+      <w:lvl w:ilvl="6" w:tplc="7D8E4BDC">
         <w:start w:val="1"/>
         <w:numFmt w:val="decimal"/>
         <w:lvlText w:val="%7."/>
@@ -11193,7 +11022,7 @@
       </w:lvl>
     </w:lvlOverride>
     <w:lvlOverride w:ilvl="7">
-      <w:lvl w:ilvl="7" w:tplc="2BC8256A">
+      <w:lvl w:ilvl="7" w:tplc="BBFAF7C6">
         <w:start w:val="1"/>
         <w:numFmt w:val="lowerLetter"/>
         <w:lvlText w:val="%8."/>
@@ -11226,7 +11055,7 @@
       </w:lvl>
     </w:lvlOverride>
     <w:lvlOverride w:ilvl="8">
-      <w:lvl w:ilvl="8" w:tplc="B18CCE46">
+      <w:lvl w:ilvl="8" w:tplc="FDE86278">
         <w:start w:val="1"/>
         <w:numFmt w:val="lowerRoman"/>
         <w:lvlText w:val="%9."/>
@@ -11336,7 +11165,7 @@
       </w:pPr>
     </w:pPrDefault>
   </w:docDefaults>
-  <w:latentStyles w:defLockedState="0" w:defUIPriority="99" w:defSemiHidden="0" w:defUnhideWhenUsed="0" w:defQFormat="0" w:count="382">
+  <w:latentStyles w:defLockedState="0" w:defUIPriority="99" w:defSemiHidden="0" w:defUnhideWhenUsed="0" w:defQFormat="0" w:count="380">
     <w:lsdException w:name="Normal" w:uiPriority="0" w:qFormat="1"/>
     <w:lsdException w:name="heading 1" w:uiPriority="9" w:qFormat="1"/>
     <w:lsdException w:name="heading 2" w:semiHidden="1" w:uiPriority="9" w:unhideWhenUsed="1" w:qFormat="1"/>
@@ -11717,8 +11546,6 @@
     <w:lsdException w:name="List Table 5 Dark Accent 6" w:uiPriority="50"/>
     <w:lsdException w:name="List Table 6 Colorful Accent 6" w:uiPriority="51"/>
     <w:lsdException w:name="List Table 7 Colorful Accent 6" w:uiPriority="52"/>
-    <w:lsdException w:name="Mention" w:semiHidden="1" w:unhideWhenUsed="1"/>
-    <w:lsdException w:name="Smart Hyperlink" w:semiHidden="1" w:unhideWhenUsed="1"/>
   </w:latentStyles>
   <w:style w:type="paragraph" w:default="1" w:styleId="Normal">
     <w:name w:val="Normal"/>

</xml_diff>

<commit_message>
attempt to remove extra file
</commit_message>
<xml_diff>
--- a/CDC_UP_Project_Charter_Template_LITE .docx
+++ b/CDC_UP_Project_Charter_Template_LITE .docx
@@ -603,47 +603,7 @@
                 <w:color w:val="0000FF"/>
                 <w:u w:color="0000FF"/>
               </w:rPr>
-              <w:t>&lt;mm/</w:t>
-            </w:r>
-            <w:proofErr w:type="spellStart"/>
-            <w:r>
-              <w:rPr>
-                <w:i/>
-                <w:iCs/>
-                <w:color w:val="0000FF"/>
-                <w:u w:color="0000FF"/>
-              </w:rPr>
-              <w:t>dd</w:t>
-            </w:r>
-            <w:proofErr w:type="spellEnd"/>
-            <w:r>
-              <w:rPr>
-                <w:i/>
-                <w:iCs/>
-                <w:color w:val="0000FF"/>
-                <w:u w:color="0000FF"/>
-              </w:rPr>
-              <w:t>/</w:t>
-            </w:r>
-            <w:proofErr w:type="spellStart"/>
-            <w:r>
-              <w:rPr>
-                <w:i/>
-                <w:iCs/>
-                <w:color w:val="0000FF"/>
-                <w:u w:color="0000FF"/>
-              </w:rPr>
-              <w:t>yy</w:t>
-            </w:r>
-            <w:proofErr w:type="spellEnd"/>
-            <w:r>
-              <w:rPr>
-                <w:i/>
-                <w:iCs/>
-                <w:color w:val="0000FF"/>
-                <w:u w:color="0000FF"/>
-              </w:rPr>
-              <w:t>&gt;</w:t>
+              <w:t>&lt;mm/dd/yy&gt;</w:t>
             </w:r>
           </w:p>
         </w:tc>
@@ -707,47 +667,7 @@
                 <w:color w:val="0000FF"/>
                 <w:u w:color="0000FF"/>
               </w:rPr>
-              <w:t>&lt;mm/</w:t>
-            </w:r>
-            <w:proofErr w:type="spellStart"/>
-            <w:r>
-              <w:rPr>
-                <w:i/>
-                <w:iCs/>
-                <w:color w:val="0000FF"/>
-                <w:u w:color="0000FF"/>
-              </w:rPr>
-              <w:t>dd</w:t>
-            </w:r>
-            <w:proofErr w:type="spellEnd"/>
-            <w:r>
-              <w:rPr>
-                <w:i/>
-                <w:iCs/>
-                <w:color w:val="0000FF"/>
-                <w:u w:color="0000FF"/>
-              </w:rPr>
-              <w:t>/</w:t>
-            </w:r>
-            <w:proofErr w:type="spellStart"/>
-            <w:r>
-              <w:rPr>
-                <w:i/>
-                <w:iCs/>
-                <w:color w:val="0000FF"/>
-                <w:u w:color="0000FF"/>
-              </w:rPr>
-              <w:t>yy</w:t>
-            </w:r>
-            <w:proofErr w:type="spellEnd"/>
-            <w:r>
-              <w:rPr>
-                <w:i/>
-                <w:iCs/>
-                <w:color w:val="0000FF"/>
-                <w:u w:color="0000FF"/>
-              </w:rPr>
-              <w:t>&gt;</w:t>
+              <w:t>&lt;mm/dd/yy&gt;</w:t>
             </w:r>
           </w:p>
         </w:tc>
@@ -1579,21 +1499,7 @@
         <w:rPr>
           <w:rFonts w:ascii="Arial" w:hAnsi="Arial"/>
         </w:rPr>
-        <w:t xml:space="preserve">To add any new sections to the document, ensure that the appropriate header and body text styles are maintained.  Styles used for the Section Headings </w:t>
-      </w:r>
-      <w:proofErr w:type="gramStart"/>
-      <w:r>
-        <w:rPr>
-          <w:rFonts w:ascii="Arial" w:hAnsi="Arial"/>
-        </w:rPr>
-        <w:t>are</w:t>
-      </w:r>
-      <w:proofErr w:type="gramEnd"/>
-      <w:r>
-        <w:rPr>
-          <w:rFonts w:ascii="Arial" w:hAnsi="Arial"/>
-        </w:rPr>
-        <w:t xml:space="preserve"> Heading 1, Heading 2 and Heading 3.  Style used for boilerplate text is Body Text.</w:t>
+        <w:t>To add any new sections to the document, ensure that the appropriate header and body text styles are maintained.  Styles used for the Section Headings are Heading 1, Heading 2 and Heading 3.  Style used for boilerplate text is Body Text.</w:t>
       </w:r>
     </w:p>
     <w:p>
@@ -5427,26 +5333,18 @@
           <w:i w:val="0"/>
           <w:color w:val="000000" w:themeColor="text1"/>
         </w:rPr>
-        <w:t xml:space="preserve">The current projected timeline is 18 months. A working prototype of the app available by the </w:t>
-      </w:r>
-      <w:proofErr w:type="gramStart"/>
+        <w:t>The current projected timeline is 18 months. A working prototype of the app available by the 12 month mark. The last six months will be spent testing the product in small groups before a full public release. The product life expectancy will depend on the user-base size over time.</w:t>
+      </w:r>
       <w:r>
         <w:rPr>
           <w:rFonts w:ascii="Arial" w:hAnsi="Arial"/>
           <w:i w:val="0"/>
           <w:color w:val="000000" w:themeColor="text1"/>
         </w:rPr>
-        <w:t>12 month</w:t>
-      </w:r>
-      <w:proofErr w:type="gramEnd"/>
-      <w:r>
-        <w:rPr>
-          <w:rFonts w:ascii="Arial" w:hAnsi="Arial"/>
-          <w:i w:val="0"/>
-          <w:color w:val="000000" w:themeColor="text1"/>
-        </w:rPr>
-        <w:t xml:space="preserve"> mark. The last six months will be spent testing the product in small groups before a full public release. The product life expectancy will depend on the user-base size over time.</w:t>
-      </w:r>
+        <w:t xml:space="preserve"> </w:t>
+      </w:r>
+      <w:bookmarkStart w:id="12" w:name="_GoBack"/>
+      <w:bookmarkEnd w:id="12"/>
       <w:r>
         <w:rPr>
           <w:rFonts w:ascii="Arial" w:hAnsi="Arial"/>
@@ -5458,15 +5356,7 @@
         <w:rPr>
           <w:rFonts w:ascii="Arial" w:hAnsi="Arial"/>
         </w:rPr>
-        <w:t xml:space="preserve">[Provide an estimate of the project duration (e.g., 18 months). </w:t>
-      </w:r>
-      <w:bookmarkStart w:id="12" w:name="_GoBack"/>
-      <w:bookmarkEnd w:id="12"/>
-      <w:r>
-        <w:rPr>
-          <w:rFonts w:ascii="Arial" w:hAnsi="Arial"/>
-        </w:rPr>
-        <w:t xml:space="preserve"> You may provide a high-level timeline for the project if information is available at this time.  This time estimate will be further refined in the Planning Phase of the project.  If applicable, also state the expected life of the product.  An example of a high-level timeline is provided below.]</w:t>
+        <w:t>[Provide an estimate of the project duration (e.g., 18 months).  You may provide a high-level timeline for the project if information is available at this time.  This time estimate will be further refined in the Planning Phase of the project.  If applicable, also state the expected life of the product.  An example of a high-level timeline is provided below.]</w:t>
       </w:r>
     </w:p>
     <w:p>
@@ -8179,7 +8069,7 @@
         <w:sz w:val="18"/>
         <w:szCs w:val="18"/>
       </w:rPr>
-      <w:t>8</w:t>
+      <w:t>7</w:t>
     </w:r>
     <w:r>
       <w:rPr>
@@ -10205,7 +10095,7 @@
   <w:num w:numId="7">
     <w:abstractNumId w:val="10"/>
     <w:lvlOverride w:ilvl="0">
-      <w:lvl w:ilvl="0" w:tplc="2A402510">
+      <w:lvl w:ilvl="0" w:tplc="C6AA1104">
         <w:start w:val="1"/>
         <w:numFmt w:val="decimal"/>
         <w:lvlText w:val="%1."/>
@@ -10237,7 +10127,7 @@
       </w:lvl>
     </w:lvlOverride>
     <w:lvlOverride w:ilvl="1">
-      <w:lvl w:ilvl="1" w:tplc="265CFD6C">
+      <w:lvl w:ilvl="1" w:tplc="11ECD108">
         <w:start w:val="1"/>
         <w:numFmt w:val="lowerLetter"/>
         <w:lvlText w:val="%2."/>
@@ -10270,7 +10160,7 @@
       </w:lvl>
     </w:lvlOverride>
     <w:lvlOverride w:ilvl="2">
-      <w:lvl w:ilvl="2" w:tplc="ABD0E4FA">
+      <w:lvl w:ilvl="2" w:tplc="CB18D9D0">
         <w:start w:val="1"/>
         <w:numFmt w:val="lowerRoman"/>
         <w:lvlText w:val="%3."/>
@@ -10303,7 +10193,7 @@
       </w:lvl>
     </w:lvlOverride>
     <w:lvlOverride w:ilvl="3">
-      <w:lvl w:ilvl="3" w:tplc="0CBE1986">
+      <w:lvl w:ilvl="3" w:tplc="862E078A">
         <w:start w:val="1"/>
         <w:numFmt w:val="decimal"/>
         <w:lvlText w:val="%4."/>
@@ -10336,7 +10226,7 @@
       </w:lvl>
     </w:lvlOverride>
     <w:lvlOverride w:ilvl="4">
-      <w:lvl w:ilvl="4" w:tplc="74FA275A">
+      <w:lvl w:ilvl="4" w:tplc="8DA46F08">
         <w:start w:val="1"/>
         <w:numFmt w:val="lowerLetter"/>
         <w:lvlText w:val="%5."/>
@@ -10369,7 +10259,7 @@
       </w:lvl>
     </w:lvlOverride>
     <w:lvlOverride w:ilvl="5">
-      <w:lvl w:ilvl="5" w:tplc="1110F110">
+      <w:lvl w:ilvl="5" w:tplc="F3BE7EAC">
         <w:start w:val="1"/>
         <w:numFmt w:val="lowerRoman"/>
         <w:lvlText w:val="%6."/>
@@ -10402,7 +10292,7 @@
       </w:lvl>
     </w:lvlOverride>
     <w:lvlOverride w:ilvl="6">
-      <w:lvl w:ilvl="6" w:tplc="7D8E4BDC">
+      <w:lvl w:ilvl="6" w:tplc="1C009464">
         <w:start w:val="1"/>
         <w:numFmt w:val="decimal"/>
         <w:lvlText w:val="%7."/>
@@ -10435,7 +10325,7 @@
       </w:lvl>
     </w:lvlOverride>
     <w:lvlOverride w:ilvl="7">
-      <w:lvl w:ilvl="7" w:tplc="BBFAF7C6">
+      <w:lvl w:ilvl="7" w:tplc="4078B22A">
         <w:start w:val="1"/>
         <w:numFmt w:val="lowerLetter"/>
         <w:lvlText w:val="%8."/>
@@ -10468,7 +10358,7 @@
       </w:lvl>
     </w:lvlOverride>
     <w:lvlOverride w:ilvl="8">
-      <w:lvl w:ilvl="8" w:tplc="FDE86278">
+      <w:lvl w:ilvl="8" w:tplc="83F6D710">
         <w:start w:val="1"/>
         <w:numFmt w:val="lowerRoman"/>
         <w:lvlText w:val="%9."/>
@@ -10504,7 +10394,7 @@
   <w:num w:numId="8">
     <w:abstractNumId w:val="10"/>
     <w:lvlOverride w:ilvl="0">
-      <w:lvl w:ilvl="0" w:tplc="2A402510">
+      <w:lvl w:ilvl="0" w:tplc="C6AA1104">
         <w:start w:val="1"/>
         <w:numFmt w:val="decimal"/>
         <w:lvlText w:val="%1."/>
@@ -10533,7 +10423,7 @@
       </w:lvl>
     </w:lvlOverride>
     <w:lvlOverride w:ilvl="1">
-      <w:lvl w:ilvl="1" w:tplc="265CFD6C">
+      <w:lvl w:ilvl="1" w:tplc="11ECD108">
         <w:start w:val="1"/>
         <w:numFmt w:val="lowerLetter"/>
         <w:lvlText w:val="%2."/>
@@ -10565,7 +10455,7 @@
       </w:lvl>
     </w:lvlOverride>
     <w:lvlOverride w:ilvl="2">
-      <w:lvl w:ilvl="2" w:tplc="ABD0E4FA">
+      <w:lvl w:ilvl="2" w:tplc="CB18D9D0">
         <w:start w:val="1"/>
         <w:numFmt w:val="lowerRoman"/>
         <w:lvlText w:val="%3."/>
@@ -10597,7 +10487,7 @@
       </w:lvl>
     </w:lvlOverride>
     <w:lvlOverride w:ilvl="3">
-      <w:lvl w:ilvl="3" w:tplc="0CBE1986">
+      <w:lvl w:ilvl="3" w:tplc="862E078A">
         <w:start w:val="1"/>
         <w:numFmt w:val="decimal"/>
         <w:lvlText w:val="%4."/>
@@ -10629,7 +10519,7 @@
       </w:lvl>
     </w:lvlOverride>
     <w:lvlOverride w:ilvl="4">
-      <w:lvl w:ilvl="4" w:tplc="74FA275A">
+      <w:lvl w:ilvl="4" w:tplc="8DA46F08">
         <w:start w:val="1"/>
         <w:numFmt w:val="lowerLetter"/>
         <w:lvlText w:val="%5."/>
@@ -10661,7 +10551,7 @@
       </w:lvl>
     </w:lvlOverride>
     <w:lvlOverride w:ilvl="5">
-      <w:lvl w:ilvl="5" w:tplc="1110F110">
+      <w:lvl w:ilvl="5" w:tplc="F3BE7EAC">
         <w:start w:val="1"/>
         <w:numFmt w:val="lowerRoman"/>
         <w:lvlText w:val="%6."/>
@@ -10693,7 +10583,7 @@
       </w:lvl>
     </w:lvlOverride>
     <w:lvlOverride w:ilvl="6">
-      <w:lvl w:ilvl="6" w:tplc="7D8E4BDC">
+      <w:lvl w:ilvl="6" w:tplc="1C009464">
         <w:start w:val="1"/>
         <w:numFmt w:val="decimal"/>
         <w:lvlText w:val="%7."/>
@@ -10725,7 +10615,7 @@
       </w:lvl>
     </w:lvlOverride>
     <w:lvlOverride w:ilvl="7">
-      <w:lvl w:ilvl="7" w:tplc="BBFAF7C6">
+      <w:lvl w:ilvl="7" w:tplc="4078B22A">
         <w:start w:val="1"/>
         <w:numFmt w:val="lowerLetter"/>
         <w:lvlText w:val="%8."/>
@@ -10757,7 +10647,7 @@
       </w:lvl>
     </w:lvlOverride>
     <w:lvlOverride w:ilvl="8">
-      <w:lvl w:ilvl="8" w:tplc="FDE86278">
+      <w:lvl w:ilvl="8" w:tplc="83F6D710">
         <w:start w:val="1"/>
         <w:numFmt w:val="lowerRoman"/>
         <w:lvlText w:val="%9."/>
@@ -10792,7 +10682,7 @@
   <w:num w:numId="9">
     <w:abstractNumId w:val="10"/>
     <w:lvlOverride w:ilvl="0">
-      <w:lvl w:ilvl="0" w:tplc="2A402510">
+      <w:lvl w:ilvl="0" w:tplc="C6AA1104">
         <w:start w:val="1"/>
         <w:numFmt w:val="decimal"/>
         <w:lvlText w:val="%1."/>
@@ -10824,7 +10714,7 @@
       </w:lvl>
     </w:lvlOverride>
     <w:lvlOverride w:ilvl="1">
-      <w:lvl w:ilvl="1" w:tplc="265CFD6C">
+      <w:lvl w:ilvl="1" w:tplc="11ECD108">
         <w:start w:val="1"/>
         <w:numFmt w:val="lowerLetter"/>
         <w:lvlText w:val="%2."/>
@@ -10857,7 +10747,7 @@
       </w:lvl>
     </w:lvlOverride>
     <w:lvlOverride w:ilvl="2">
-      <w:lvl w:ilvl="2" w:tplc="ABD0E4FA">
+      <w:lvl w:ilvl="2" w:tplc="CB18D9D0">
         <w:start w:val="1"/>
         <w:numFmt w:val="lowerRoman"/>
         <w:lvlText w:val="%3."/>
@@ -10890,7 +10780,7 @@
       </w:lvl>
     </w:lvlOverride>
     <w:lvlOverride w:ilvl="3">
-      <w:lvl w:ilvl="3" w:tplc="0CBE1986">
+      <w:lvl w:ilvl="3" w:tplc="862E078A">
         <w:start w:val="1"/>
         <w:numFmt w:val="decimal"/>
         <w:lvlText w:val="%4."/>
@@ -10923,7 +10813,7 @@
       </w:lvl>
     </w:lvlOverride>
     <w:lvlOverride w:ilvl="4">
-      <w:lvl w:ilvl="4" w:tplc="74FA275A">
+      <w:lvl w:ilvl="4" w:tplc="8DA46F08">
         <w:start w:val="1"/>
         <w:numFmt w:val="lowerLetter"/>
         <w:lvlText w:val="%5."/>
@@ -10956,7 +10846,7 @@
       </w:lvl>
     </w:lvlOverride>
     <w:lvlOverride w:ilvl="5">
-      <w:lvl w:ilvl="5" w:tplc="1110F110">
+      <w:lvl w:ilvl="5" w:tplc="F3BE7EAC">
         <w:start w:val="1"/>
         <w:numFmt w:val="lowerRoman"/>
         <w:lvlText w:val="%6."/>
@@ -10989,7 +10879,7 @@
       </w:lvl>
     </w:lvlOverride>
     <w:lvlOverride w:ilvl="6">
-      <w:lvl w:ilvl="6" w:tplc="7D8E4BDC">
+      <w:lvl w:ilvl="6" w:tplc="1C009464">
         <w:start w:val="1"/>
         <w:numFmt w:val="decimal"/>
         <w:lvlText w:val="%7."/>
@@ -11022,7 +10912,7 @@
       </w:lvl>
     </w:lvlOverride>
     <w:lvlOverride w:ilvl="7">
-      <w:lvl w:ilvl="7" w:tplc="BBFAF7C6">
+      <w:lvl w:ilvl="7" w:tplc="4078B22A">
         <w:start w:val="1"/>
         <w:numFmt w:val="lowerLetter"/>
         <w:lvlText w:val="%8."/>
@@ -11055,7 +10945,7 @@
       </w:lvl>
     </w:lvlOverride>
     <w:lvlOverride w:ilvl="8">
-      <w:lvl w:ilvl="8" w:tplc="FDE86278">
+      <w:lvl w:ilvl="8" w:tplc="83F6D710">
         <w:start w:val="1"/>
         <w:numFmt w:val="lowerRoman"/>
         <w:lvlText w:val="%9."/>

</xml_diff>

<commit_message>
fixed some english errors
</commit_message>
<xml_diff>
--- a/CDC_UP_Project_Charter_Template_LITE .docx
+++ b/CDC_UP_Project_Charter_Template_LITE .docx
@@ -4532,7 +4532,7 @@
           <w:rFonts w:cs="Arial Unicode MS" w:eastAsia="Arial Unicode MS"/>
           <w:rtl w:val="0"/>
         </w:rPr>
-        <w:t>7</w:t>
+        <w:t>8</w:t>
       </w:r>
       <w:r>
         <w:rPr/>
@@ -4571,7 +4571,7 @@
           <w:rFonts w:cs="Arial Unicode MS" w:eastAsia="Arial Unicode MS"/>
           <w:rtl w:val="0"/>
         </w:rPr>
-        <w:t>7</w:t>
+        <w:t>8</w:t>
       </w:r>
       <w:r>
         <w:rPr/>
@@ -4610,7 +4610,7 @@
           <w:rFonts w:cs="Arial Unicode MS" w:eastAsia="Arial Unicode MS"/>
           <w:rtl w:val="0"/>
         </w:rPr>
-        <w:t>7</w:t>
+        <w:t>8</w:t>
       </w:r>
       <w:r>
         <w:rPr/>
@@ -4649,7 +4649,7 @@
           <w:rFonts w:cs="Arial Unicode MS" w:eastAsia="Arial Unicode MS"/>
           <w:rtl w:val="0"/>
         </w:rPr>
-        <w:t>7</w:t>
+        <w:t>8</w:t>
       </w:r>
       <w:r>
         <w:rPr/>
@@ -4688,7 +4688,7 @@
           <w:rFonts w:cs="Arial Unicode MS" w:eastAsia="Arial Unicode MS"/>
           <w:rtl w:val="0"/>
         </w:rPr>
-        <w:t>8</w:t>
+        <w:t>9</w:t>
       </w:r>
       <w:r>
         <w:rPr/>
@@ -4727,7 +4727,7 @@
           <w:rFonts w:cs="Arial Unicode MS" w:eastAsia="Arial Unicode MS"/>
           <w:rtl w:val="0"/>
         </w:rPr>
-        <w:t>8</w:t>
+        <w:t>9</w:t>
       </w:r>
       <w:r>
         <w:rPr/>
@@ -4766,7 +4766,7 @@
           <w:rFonts w:cs="Arial Unicode MS" w:eastAsia="Arial Unicode MS"/>
           <w:rtl w:val="0"/>
         </w:rPr>
-        <w:t>8</w:t>
+        <w:t>9</w:t>
       </w:r>
       <w:r>
         <w:rPr/>
@@ -4805,7 +4805,7 @@
           <w:rFonts w:cs="Arial Unicode MS" w:eastAsia="Arial Unicode MS"/>
           <w:rtl w:val="0"/>
         </w:rPr>
-        <w:t>9</w:t>
+        <w:t>10</w:t>
       </w:r>
       <w:r>
         <w:rPr/>
@@ -4840,7 +4840,7 @@
           <w:rFonts w:cs="Arial Unicode MS" w:eastAsia="Arial Unicode MS"/>
           <w:rtl w:val="0"/>
         </w:rPr>
-        <w:t>10</w:t>
+        <w:t>11</w:t>
       </w:r>
       <w:r>
         <w:rPr/>
@@ -4875,7 +4875,7 @@
           <w:rFonts w:cs="Arial Unicode MS" w:eastAsia="Arial Unicode MS"/>
           <w:rtl w:val="0"/>
         </w:rPr>
-        <w:t>11</w:t>
+        <w:t>12</w:t>
       </w:r>
       <w:r>
         <w:rPr/>
@@ -5093,7 +5093,7 @@
           <w:rtl w:val="0"/>
           <w:lang w:val="en-US"/>
         </w:rPr>
-        <w:t xml:space="preserve">The project RATIOS is the idea of geographically describing the given male to female ratio at a given establishment. It will incorporate a user base who can create profiles to be govern by user base and their basic social information. RATIOS will also use advanced modeling techniques to pull data from social media to describe what establishment has the best chances of meeting </w:t>
+        <w:t xml:space="preserve">The project RATIOS is the idea of geographically describing the given male to female ratio at a given establishment. It will incorporate a user base who can create profiles, actively seek demographic ratios at establishments, and find other users through the app. RATIOS will also use advanced modeling techniques to pull data from social media to describe what establishment has the best chances of meeting </w:t>
       </w:r>
       <w:r>
         <w:rPr>
@@ -5125,23 +5125,7 @@
           <w:rtl w:val="0"/>
           <w:lang w:val="en-US"/>
         </w:rPr>
-        <w:t>RATIOS will be designed and built for mobile phones, running natively on both Android and IOS products. The user base will receive a projection mapping of their town/city. This projection map will have icons for each bar near you, or simply anywhere around the individual based on their given location. The displayed icon will then give details about the venue, and the given female to male ratio. RATIOS will pull information from either the user base at the provided location, or a percentage based on analyzed data through different social media platforms. This can also focus into the entertainment industry, focusing on trends on which music venues and what artists will bring the best gender ratio</w:t>
-      </w:r>
-      <w:r>
-        <w:rPr>
-          <w:rFonts w:ascii="Arial" w:hAnsi="Arial" w:hint="default"/>
-          <w:rtl w:val="0"/>
-          <w:lang w:val="en-US"/>
-        </w:rPr>
-        <w:t>’</w:t>
-      </w:r>
-      <w:r>
-        <w:rPr>
-          <w:rFonts w:ascii="Arial" w:hAnsi="Arial"/>
-          <w:rtl w:val="0"/>
-          <w:lang w:val="en-US"/>
-        </w:rPr>
-        <w:t xml:space="preserve">d crowd. The idealized algorithm will only work towards specific geographic location of the user base at establishments, and will leave all other geographic area data relative to the user unrecognized by both RATIOS and the user base. </w:t>
+        <w:t xml:space="preserve">RATIOS will be designed and built for mobile phones, running natively on both Android and IOS products. The user base will receive a projection mapping of their town/city. This projection map will have icons for each bar near you, or simply anywhere around the individual based on their given location. The displayed icon will then give details about the venue, and the given female to male ratio. There will also be gender neutral specify fields, as well as beneficial information for  LBGT communities. RATIOS will pull information from either the user base at the provided location, or a percentage based on analyzed data through different social media platforms. This can also focus into the entertainment industry, focusing on trends on which music venues and what artists will bring the best crowd. The idealized algorithm will only work towards specific geographic location of the user base at establishments, and will leave all other geographic area data relative to the user unrecognized by both RATIOS and the user base. </w:t>
       </w:r>
     </w:p>
     <w:p>
@@ -9252,7 +9236,7 @@
         <w:szCs w:val="18"/>
         <w:rtl w:val="0"/>
       </w:rPr>
-      <w:t>11</w:t>
+      <w:t>12</w:t>
     </w:r>
     <w:r>
       <w:rPr>
@@ -9307,7 +9291,7 @@
         <w:szCs w:val="18"/>
         <w:rtl w:val="0"/>
       </w:rPr>
-      <w:t>11</w:t>
+      <w:t>12</w:t>
     </w:r>
     <w:r>
       <w:rPr>

</xml_diff>